<commit_message>
Add comprehensive feature implementation for analytics, budgeting, weather logging, reminders, and templates
</commit_message>
<xml_diff>
--- a/backend/media/generated/act7_bg.docx
+++ b/backend/media/generated/act7_bg.docx
@@ -4,7 +4,7 @@
   <w:body>
     <w:p>
       <w:r>
-        <w:t>Строеж: Жилищна сграда със заведение за обществено хранене (Бистро)</w:t>
+        <w:t>Строеж: Сграда</w:t>
       </w:r>
     </w:p>
     <w:p>
@@ -38,8 +38,9 @@
       </w:pPr>
       <w:r>
         <w:rPr>
+          <w:rFonts w:ascii="Times New Roman" w:hAnsi="Times New Roman"/>
           <w:b/>
-          <w:sz w:val="28"/>
+          <w:sz w:val="24"/>
         </w:rPr>
         <w:t xml:space="preserve"> АКТ</w:t>
       </w:r>
@@ -49,12 +50,16 @@
         <w:jc w:val="center"/>
       </w:pPr>
       <w:r>
+        <w:rPr>
+          <w:rFonts w:ascii="Times New Roman" w:hAnsi="Times New Roman"/>
+          <w:sz w:val="24"/>
+        </w:rPr>
         <w:t>за  приемане на извършените СМР по нива и елементи на строителната конструкция</w:t>
       </w:r>
     </w:p>
     <w:p>
       <w:r>
-        <w:t>Днес, 28.11.2025 год., подписаните представители на:</w:t>
+        <w:t>Днес, 04.12.2025 год., подписаните представители на:</w:t>
       </w:r>
     </w:p>
     <w:p>
@@ -69,6 +74,10 @@
     </w:p>
     <w:p>
       <w:r>
+        <w:rPr>
+          <w:rFonts w:ascii="Times New Roman" w:hAnsi="Times New Roman"/>
+          <w:sz w:val="24"/>
+        </w:rPr>
         <w:t xml:space="preserve">  (технически правоспособни физически лица  по части "Конструктивна", към  лицето, упражняващо строителен надзор)</w:t>
       </w:r>
     </w:p>
@@ -79,12 +88,16 @@
     </w:p>
     <w:p>
       <w:r>
+        <w:rPr>
+          <w:rFonts w:ascii="Times New Roman" w:hAnsi="Times New Roman"/>
+          <w:sz w:val="24"/>
+        </w:rPr>
         <w:t>(проектант/конструктор)</w:t>
       </w:r>
     </w:p>
     <w:p>
       <w:r>
-        <w:t>прегледахме строителната конструкция на Жилищна сграда със заведение за обществено хранене (Бистро) по нива и елементи, изпълнена от ниво  до ниво , и съставихме този акт.</w:t>
+        <w:t>прегледахме строителната конструкция на Сграда по нива и елементи, изпълнена от ниво -4.05 до ниво 3, и съставихме този акт.</w:t>
       </w:r>
     </w:p>
     <w:p/>
@@ -94,12 +107,20 @@
     <w:p/>
     <w:p>
       <w:r>
+        <w:rPr>
+          <w:rFonts w:ascii="Times New Roman" w:hAnsi="Times New Roman"/>
+          <w:sz w:val="24"/>
+        </w:rPr>
         <w:t>При необходимост се прилагат скици, схеми и други чертежи.</w:t>
       </w:r>
     </w:p>
     <w:p/>
     <w:p>
       <w:r>
+        <w:rPr>
+          <w:rFonts w:ascii="Times New Roman" w:hAnsi="Times New Roman"/>
+          <w:sz w:val="24"/>
+        </w:rPr>
         <w:t>Въз основа на горните констатации</w:t>
       </w:r>
     </w:p>
@@ -108,13 +129,20 @@
     <w:p>
       <w:r>
         <w:rPr>
+          <w:rFonts w:ascii="Times New Roman" w:hAnsi="Times New Roman"/>
           <w:b/>
+          <w:sz w:val="24"/>
         </w:rPr>
         <w:t>РАЗРЕШАВАМЕ:</w:t>
       </w:r>
     </w:p>
     <w:p>
-      <w:r/>
+      <w:r>
+        <w:rPr>
+          <w:rFonts w:ascii="Times New Roman" w:hAnsi="Times New Roman"/>
+          <w:sz w:val="24"/>
+        </w:rPr>
+      </w:r>
     </w:p>
     <w:p/>
     <w:p>
@@ -124,7 +152,9 @@
     <w:p>
       <w:r>
         <w:rPr>
+          <w:rFonts w:ascii="Times New Roman" w:hAnsi="Times New Roman"/>
           <w:b/>
+          <w:sz w:val="24"/>
         </w:rPr>
         <w:t>СЪСТАВИЛИ:</w:t>
       </w:r>
@@ -132,6 +162,10 @@
     <w:p/>
     <w:p>
       <w:r>
+        <w:rPr>
+          <w:rFonts w:ascii="Times New Roman" w:hAnsi="Times New Roman"/>
+          <w:sz w:val="24"/>
+        </w:rPr>
         <w:t>1. _____________________     2. _____________________     3. _____________________</w:t>
       </w:r>
     </w:p>
@@ -143,6 +177,10 @@
     <w:p/>
     <w:p>
       <w:r>
+        <w:rPr>
+          <w:rFonts w:ascii="Times New Roman" w:hAnsi="Times New Roman"/>
+          <w:sz w:val="24"/>
+        </w:rPr>
         <w:t>Управител строителен надзор: _____________________</w:t>
       </w:r>
     </w:p>

</xml_diff>

<commit_message>
Added Bulgarian comments to project views and fixed push notification error handling with retry logic
</commit_message>
<xml_diff>
--- a/backend/media/generated/act7_bg.docx
+++ b/backend/media/generated/act7_bg.docx
@@ -4,7 +4,7 @@
   <w:body>
     <w:p>
       <w:r>
-        <w:t>Строеж: Сграда</w:t>
+        <w:t>Строеж: Жилищна сграда със заведение за обществено хранене (Бистро)</w:t>
       </w:r>
     </w:p>
     <w:p>
@@ -59,7 +59,7 @@
     </w:p>
     <w:p>
       <w:r>
-        <w:t>Днес, 04.12.2025 год., подписаните представители на:</w:t>
+        <w:t>Днес, 08.01.2026 год., подписаните представители на:</w:t>
       </w:r>
     </w:p>
     <w:p>
@@ -97,12 +97,19 @@
     </w:p>
     <w:p>
       <w:r>
-        <w:t>прегледахме строителната конструкция на Сграда по нива и елементи, изпълнена от ниво -4.05 до ниво 3, и съставихме този акт.</w:t>
+        <w:t>прегледахме строителната конструкция на Жилищна сграда със заведение за обществено хранене (Бистро) по нива и елементи, изпълнена от ниво -4.05 до ниво -3.25, и съставихме този акт.</w:t>
       </w:r>
     </w:p>
     <w:p/>
     <w:p>
-      <w:r/>
+      <w:r>
+        <w:t>1</w:t>
+        <w:br/>
+        <w:t>2</w:t>
+        <w:br/>
+        <w:t>3</w:t>
+        <w:br/>
+      </w:r>
     </w:p>
     <w:p/>
     <w:p>
@@ -146,7 +153,14 @@
     </w:p>
     <w:p/>
     <w:p>
-      <w:r/>
+      <w:r>
+        <w:t>1</w:t>
+        <w:br/>
+        <w:t>2</w:t>
+        <w:br/>
+        <w:t>3</w:t>
+        <w:br/>
+      </w:r>
     </w:p>
     <w:p/>
     <w:p>

</xml_diff>